<commit_message>
FAQ: remove incomplete Q/A
</commit_message>
<xml_diff>
--- a/faq/faq.docx
+++ b/faq/faq.docx
@@ -229,34 +229,6 @@
       </w:pPr>
       <w:r>
         <w:t xml:space="preserve">No. The gateways simply listen for radio signals from nodes and pass encrypted data to the network. Gateways do not contain decryption keys or any privileged information about users.</w:t>
-      </w:r>
-    </w:p>
-    <w:p>
-      <w:pPr>
-        <w:pStyle w:val="Heading2"/>
-      </w:pPr>
-      <w:bookmarkStart w:id="31" w:name="legal"/>
-      <w:bookmarkEnd w:id="31"/>
-      <w:r>
-        <w:t xml:space="preserve">Legal</w:t>
-      </w:r>
-    </w:p>
-    <w:p>
-      <w:pPr>
-        <w:pStyle w:val="Heading3"/>
-      </w:pPr>
-      <w:bookmarkStart w:id="32" w:name="as-an-operator-of-a-gateway-am-i-liable-for-the-use-of-the-gateway-by-bad-actors"/>
-      <w:bookmarkEnd w:id="32"/>
-      <w:r>
-        <w:t xml:space="preserve">As an operator of a gateway, am I liable for the use of the gateway by "bad actors"?</w:t>
-      </w:r>
-    </w:p>
-    <w:p>
-      <w:pPr>
-        <w:pStyle w:val="FirstParagraph"/>
-      </w:pPr>
-      <w:r>
-        <w:t xml:space="preserve">--</w:t>
       </w:r>
     </w:p>
     <w:sectPr/>
@@ -367,7 +339,7 @@
     </w:lvl>
   </w:abstractNum>
   <w:abstractNum w:abstractNumId="990">
-    <w:nsid w:val="1a24fae1"/>
+    <w:nsid w:val="1202f46b"/>
     <w:multiLevelType w:val="multilevel"/>
     <w:lvl w:ilvl="0">
       <w:numFmt w:val="bullet"/>

</xml_diff>